<commit_message>
Added system level description
</commit_message>
<xml_diff>
--- a/docs/Design report.docx
+++ b/docs/Design report.docx
@@ -1,6 +1,6 @@
 
 <file path=word/document.xml><?xml version="1.0" encoding="utf-8"?>
-<w:document xmlns:wpc="http://schemas.microsoft.com/office/word/2010/wordprocessingCanvas" xmlns:cx="http://schemas.microsoft.com/office/drawing/2014/chartex" xmlns:cx1="http://schemas.microsoft.com/office/drawing/2015/9/8/chartex" xmlns:mc="http://schemas.openxmlformats.org/markup-compatibility/2006" xmlns:o="urn:schemas-microsoft-com:office:office" xmlns:r="http://schemas.openxmlformats.org/officeDocument/2006/relationships" xmlns:m="http://schemas.openxmlformats.org/officeDocument/2006/math" xmlns:v="urn:schemas-microsoft-com:vml" xmlns:wp14="http://schemas.microsoft.com/office/word/2010/wordprocessingDrawing" xmlns:wp="http://schemas.openxmlformats.org/drawingml/2006/wordprocessingDrawing" xmlns:w10="urn:schemas-microsoft-com:office:word" xmlns:w="http://schemas.openxmlformats.org/wordprocessingml/2006/main" xmlns:w14="http://schemas.microsoft.com/office/word/2010/wordml" xmlns:w15="http://schemas.microsoft.com/office/word/2012/wordml" xmlns:w16se="http://schemas.microsoft.com/office/word/2015/wordml/symex" xmlns:wpg="http://schemas.microsoft.com/office/word/2010/wordprocessingGroup" xmlns:wpi="http://schemas.microsoft.com/office/word/2010/wordprocessingInk" xmlns:wne="http://schemas.microsoft.com/office/word/2006/wordml" xmlns:wps="http://schemas.microsoft.com/office/word/2010/wordprocessingShape" mc:Ignorable="w14 w15 w16se wp14">
+<w:document xmlns:wpc="http://schemas.microsoft.com/office/word/2010/wordprocessingCanvas" xmlns:mc="http://schemas.openxmlformats.org/markup-compatibility/2006" xmlns:o="urn:schemas-microsoft-com:office:office" xmlns:r="http://schemas.openxmlformats.org/officeDocument/2006/relationships" xmlns:m="http://schemas.openxmlformats.org/officeDocument/2006/math" xmlns:v="urn:schemas-microsoft-com:vml" xmlns:wp14="http://schemas.microsoft.com/office/word/2010/wordprocessingDrawing" xmlns:wp="http://schemas.openxmlformats.org/drawingml/2006/wordprocessingDrawing" xmlns:w10="urn:schemas-microsoft-com:office:word" xmlns:w="http://schemas.openxmlformats.org/wordprocessingml/2006/main" xmlns:w14="http://schemas.microsoft.com/office/word/2010/wordml" xmlns:w15="http://schemas.microsoft.com/office/word/2012/wordml" xmlns:wpg="http://schemas.microsoft.com/office/word/2010/wordprocessingGroup" xmlns:wpi="http://schemas.microsoft.com/office/word/2010/wordprocessingInk" xmlns:wne="http://schemas.microsoft.com/office/word/2006/wordml" xmlns:wps="http://schemas.microsoft.com/office/word/2010/wordprocessingShape" mc:Ignorable="w14 w15 wp14">
   <w:body>
     <w:p>
       <w:pPr>
@@ -20,11 +20,9 @@
         </w:rPr>
         <w:t>Design report</w:t>
       </w:r>
-      <w:bookmarkStart w:id="0" w:name="_GoBack"/>
-      <w:bookmarkEnd w:id="0"/>
-      <w:r>
-        <w:rPr>
-          <w:lang w:val="nl-NL"/>
+      <w:r>
+        <w:rPr>
+          <w:lang w:val="en-US"/>
         </w:rPr>
         <w:t xml:space="preserve"> </w:t>
       </w:r>
@@ -33,12 +31,12 @@
       <w:pPr>
         <w:pStyle w:val="Heading1"/>
         <w:rPr>
-          <w:lang w:val="nl-NL"/>
-        </w:rPr>
-      </w:pPr>
-      <w:r>
-        <w:rPr>
-          <w:lang w:val="nl-NL"/>
+          <w:lang w:val="en-US"/>
+        </w:rPr>
+      </w:pPr>
+      <w:r>
+        <w:rPr>
+          <w:lang w:val="en-US"/>
         </w:rPr>
         <w:t>System level description</w:t>
       </w:r>
@@ -47,12 +45,12 @@
       <w:pPr>
         <w:pStyle w:val="Heading2"/>
         <w:rPr>
-          <w:lang w:val="nl-NL"/>
-        </w:rPr>
-      </w:pPr>
-      <w:r>
-        <w:rPr>
-          <w:lang w:val="nl-NL"/>
+          <w:lang w:val="en-US"/>
+        </w:rPr>
+      </w:pPr>
+      <w:r>
+        <w:rPr>
+          <w:lang w:val="en-US"/>
         </w:rPr>
         <w:t>Problem description</w:t>
       </w:r>
@@ -60,7 +58,7 @@
     <w:p>
       <w:pPr>
         <w:rPr>
-          <w:lang w:val="nl-NL"/>
+          <w:lang w:val="en-US"/>
         </w:rPr>
       </w:pPr>
     </w:p>
@@ -110,19 +108,69 @@
         <w:rPr>
           <w:lang w:val="en-US"/>
         </w:rPr>
-        <w:t xml:space="preserve"> to drive around on the planet and find as much research samples as possible in minimal time, while avoiding natural obstacles such as cliffs and hills. To simplify this assignment, a very abstract material model of Venus was made which will be used to test the behaviour of the robots. </w:t>
+        <w:t xml:space="preserve"> to drive around on the planet and find as much research samples as possible in minimal time, while avoiding natural obstacles such as cliffs and hills. To simplify this assignment, a very abstract material model of Venus was made which will be used to test the </w:t>
+      </w:r>
+      <w:proofErr w:type="spellStart"/>
+      <w:r>
+        <w:rPr>
+          <w:lang w:val="en-US"/>
+        </w:rPr>
+        <w:t>behaviour</w:t>
+      </w:r>
+      <w:proofErr w:type="spellEnd"/>
+      <w:r>
+        <w:rPr>
+          <w:lang w:val="en-US"/>
+        </w:rPr>
+        <w:t xml:space="preserve"> of the robots. </w:t>
       </w:r>
       <w:r>
         <w:rPr>
           <w:lang w:val="nl-NL"/>
         </w:rPr>
-        <w:t>The model is summarized</w:t>
-      </w:r>
+        <w:t xml:space="preserve">The model is </w:t>
+      </w:r>
+      <w:proofErr w:type="spellStart"/>
       <w:r>
         <w:rPr>
           <w:lang w:val="nl-NL"/>
         </w:rPr>
-        <w:t xml:space="preserve"> in the table below:</w:t>
+        <w:t>summarized</w:t>
+      </w:r>
+      <w:proofErr w:type="spellEnd"/>
+      <w:r>
+        <w:rPr>
+          <w:lang w:val="nl-NL"/>
+        </w:rPr>
+        <w:t xml:space="preserve"> in </w:t>
+      </w:r>
+      <w:proofErr w:type="spellStart"/>
+      <w:r>
+        <w:rPr>
+          <w:lang w:val="nl-NL"/>
+        </w:rPr>
+        <w:t>the</w:t>
+      </w:r>
+      <w:proofErr w:type="spellEnd"/>
+      <w:r>
+        <w:rPr>
+          <w:lang w:val="nl-NL"/>
+        </w:rPr>
+        <w:t xml:space="preserve"> </w:t>
+      </w:r>
+      <w:proofErr w:type="spellStart"/>
+      <w:r>
+        <w:rPr>
+          <w:lang w:val="nl-NL"/>
+        </w:rPr>
+        <w:t>table</w:t>
+      </w:r>
+      <w:proofErr w:type="spellEnd"/>
+      <w:r>
+        <w:rPr>
+          <w:lang w:val="nl-NL"/>
+        </w:rPr>
+        <w:t xml:space="preserve"> below:</w:t>
       </w:r>
     </w:p>
     <w:tbl>
@@ -168,13 +216,31 @@
                 <w:lang w:val="nl-NL"/>
               </w:rPr>
             </w:pPr>
+            <w:proofErr w:type="spellStart"/>
             <w:r>
               <w:rPr>
                 <w:b/>
                 <w:lang w:val="nl-NL"/>
               </w:rPr>
-              <w:t>Known properties</w:t>
+              <w:t>Known</w:t>
             </w:r>
+            <w:proofErr w:type="spellEnd"/>
+            <w:r>
+              <w:rPr>
+                <w:b/>
+                <w:lang w:val="nl-NL"/>
+              </w:rPr>
+              <w:t xml:space="preserve"> </w:t>
+            </w:r>
+            <w:proofErr w:type="spellStart"/>
+            <w:r>
+              <w:rPr>
+                <w:b/>
+                <w:lang w:val="nl-NL"/>
+              </w:rPr>
+              <w:t>properties</w:t>
+            </w:r>
+            <w:proofErr w:type="spellEnd"/>
           </w:p>
         </w:tc>
         <w:tc>
@@ -202,6 +268,7 @@
                 <w:lang w:val="nl-NL"/>
               </w:rPr>
             </w:pPr>
+            <w:proofErr w:type="spellStart"/>
             <w:r>
               <w:rPr>
                 <w:i/>
@@ -209,6 +276,7 @@
               </w:rPr>
               <w:t>Boundary</w:t>
             </w:r>
+            <w:proofErr w:type="spellEnd"/>
           </w:p>
           <w:p>
             <w:pPr>
@@ -242,17 +310,33 @@
                 <w:lang w:val="nl-NL"/>
               </w:rPr>
             </w:pPr>
+            <w:proofErr w:type="spellStart"/>
             <w:r>
               <w:rPr>
                 <w:lang w:val="nl-NL"/>
               </w:rPr>
               <w:t>Absorbs</w:t>
             </w:r>
+            <w:proofErr w:type="spellEnd"/>
             <w:r>
               <w:rPr>
                 <w:lang w:val="nl-NL"/>
               </w:rPr>
-              <w:t xml:space="preserve"> infrared light.</w:t>
+              <w:t xml:space="preserve"> </w:t>
+            </w:r>
+            <w:proofErr w:type="spellStart"/>
+            <w:r>
+              <w:rPr>
+                <w:lang w:val="nl-NL"/>
+              </w:rPr>
+              <w:t>infrared</w:t>
+            </w:r>
+            <w:proofErr w:type="spellEnd"/>
+            <w:r>
+              <w:rPr>
+                <w:lang w:val="nl-NL"/>
+              </w:rPr>
+              <w:t xml:space="preserve"> light.</w:t>
             </w:r>
           </w:p>
         </w:tc>
@@ -375,11 +459,33 @@
                 <w:lang w:val="nl-NL"/>
               </w:rPr>
             </w:pPr>
+            <w:proofErr w:type="spellStart"/>
             <w:r>
               <w:rPr>
                 <w:lang w:val="nl-NL"/>
               </w:rPr>
-              <w:t>Absorbs infrared light.</w:t>
+              <w:t>Absorbs</w:t>
+            </w:r>
+            <w:proofErr w:type="spellEnd"/>
+            <w:r>
+              <w:rPr>
+                <w:lang w:val="nl-NL"/>
+              </w:rPr>
+              <w:t xml:space="preserve"> </w:t>
+            </w:r>
+            <w:proofErr w:type="spellStart"/>
+            <w:r>
+              <w:rPr>
+                <w:lang w:val="nl-NL"/>
+              </w:rPr>
+              <w:t>infrared</w:t>
+            </w:r>
+            <w:proofErr w:type="spellEnd"/>
+            <w:r>
+              <w:rPr>
+                <w:lang w:val="nl-NL"/>
+              </w:rPr>
+              <w:t xml:space="preserve"> light.</w:t>
             </w:r>
           </w:p>
         </w:tc>
@@ -653,11 +759,33 @@
                 <w:lang w:val="nl-NL"/>
               </w:rPr>
             </w:pPr>
+            <w:proofErr w:type="spellStart"/>
             <w:r>
               <w:rPr>
                 <w:lang w:val="nl-NL"/>
               </w:rPr>
-              <w:t>Reflects infrared light.</w:t>
+              <w:t>Reflects</w:t>
+            </w:r>
+            <w:proofErr w:type="spellEnd"/>
+            <w:r>
+              <w:rPr>
+                <w:lang w:val="nl-NL"/>
+              </w:rPr>
+              <w:t xml:space="preserve"> </w:t>
+            </w:r>
+            <w:proofErr w:type="spellStart"/>
+            <w:r>
+              <w:rPr>
+                <w:lang w:val="nl-NL"/>
+              </w:rPr>
+              <w:t>infrared</w:t>
+            </w:r>
+            <w:proofErr w:type="spellEnd"/>
+            <w:r>
+              <w:rPr>
+                <w:lang w:val="nl-NL"/>
+              </w:rPr>
+              <w:t xml:space="preserve"> light.</w:t>
             </w:r>
           </w:p>
         </w:tc>
@@ -813,11 +941,19 @@
                 <w:lang w:val="nl-NL"/>
               </w:rPr>
             </w:pPr>
+            <w:proofErr w:type="spellStart"/>
             <w:r>
               <w:rPr>
                 <w:lang w:val="nl-NL"/>
               </w:rPr>
-              <w:t>Reflects ultrasound.</w:t>
+              <w:t>Reflects</w:t>
+            </w:r>
+            <w:proofErr w:type="spellEnd"/>
+            <w:r>
+              <w:rPr>
+                <w:lang w:val="nl-NL"/>
+              </w:rPr>
+              <w:t xml:space="preserve"> ultrasound.</w:t>
             </w:r>
           </w:p>
         </w:tc>
@@ -930,6 +1066,120 @@
           <w:lang w:val="en-US"/>
         </w:rPr>
       </w:pPr>
+    </w:p>
+    <w:p>
+      <w:r>
+        <w:t xml:space="preserve">There are three relevant strategies of cooperation with the two </w:t>
+      </w:r>
+      <w:r>
+        <w:t>vehicles</w:t>
+      </w:r>
+      <w:r>
+        <w:t>.</w:t>
+      </w:r>
+    </w:p>
+    <w:p>
+      <w:pPr>
+        <w:pStyle w:val="ListParagraph"/>
+        <w:numPr>
+          <w:ilvl w:val="0"/>
+          <w:numId w:val="6"/>
+        </w:numPr>
+        <w:spacing w:line="259" w:lineRule="auto"/>
+      </w:pPr>
+      <w:r>
+        <w:t xml:space="preserve">Letting both of the vehicles simultaneously search the area for the </w:t>
+      </w:r>
+      <w:r>
+        <w:t>rock samples</w:t>
+      </w:r>
+      <w:r>
+        <w:t xml:space="preserve"> and if a vehicle finds a tube it brings </w:t>
+      </w:r>
+      <w:r>
+        <w:t>the rock</w:t>
+      </w:r>
+      <w:r>
+        <w:t xml:space="preserve"> to the lab. On this manner all the tube that are found are brought to the lab.</w:t>
+      </w:r>
+    </w:p>
+    <w:p>
+      <w:pPr>
+        <w:pStyle w:val="ListParagraph"/>
+        <w:numPr>
+          <w:ilvl w:val="0"/>
+          <w:numId w:val="6"/>
+        </w:numPr>
+        <w:spacing w:line="259" w:lineRule="auto"/>
+      </w:pPr>
+      <w:r>
+        <w:t>One of the vehicles is going to search for the tubes in the research area and drops the tubes at a fixed place in the field. The other vehicle waits until there is a tube at that fixed location and when there is, it bring</w:t>
+      </w:r>
+      <w:r>
+        <w:t>s</w:t>
+      </w:r>
+      <w:r>
+        <w:t xml:space="preserve"> </w:t>
+      </w:r>
+      <w:r>
+        <w:t>the rock</w:t>
+      </w:r>
+      <w:r>
+        <w:t xml:space="preserve"> to the lab. </w:t>
+      </w:r>
+      <w:r>
+        <w:t>In</w:t>
+      </w:r>
+      <w:r>
+        <w:t>stead of letting the second vehicle wait in the beginning, it could also explore the area</w:t>
+      </w:r>
+      <w:r>
+        <w:t xml:space="preserve"> and also search for rock samples</w:t>
+      </w:r>
+      <w:r>
+        <w:t xml:space="preserve"> until there is found one </w:t>
+      </w:r>
+      <w:r>
+        <w:t>rock sample</w:t>
+      </w:r>
+      <w:r>
+        <w:t>.</w:t>
+      </w:r>
+    </w:p>
+    <w:p>
+      <w:pPr>
+        <w:pStyle w:val="ListParagraph"/>
+        <w:numPr>
+          <w:ilvl w:val="0"/>
+          <w:numId w:val="6"/>
+        </w:numPr>
+        <w:spacing w:line="259" w:lineRule="auto"/>
+      </w:pPr>
+      <w:r>
+        <w:t xml:space="preserve">Instruct one of the vehicles only to explore the area and communicate the locations of the </w:t>
+      </w:r>
+      <w:r>
+        <w:t>rocks</w:t>
+      </w:r>
+      <w:r>
+        <w:t xml:space="preserve"> to the other vehicle. The other vehicle could than collet the tubes and bring them to the lab</w:t>
+      </w:r>
+      <w:r>
+        <w:t>.</w:t>
+      </w:r>
+    </w:p>
+    <w:p>
+      <w:r>
+        <w:t>In order to know which strategy is the most efficient, or fastest, there should be performed some tests. With these tests we should investigate how much time certain jobs take</w:t>
+      </w:r>
+      <w:r>
+        <w:t>s</w:t>
+      </w:r>
+      <w:bookmarkStart w:id="0" w:name="_GoBack"/>
+      <w:bookmarkEnd w:id="0"/>
+      <w:r>
+        <w:t>.</w:t>
+      </w:r>
     </w:p>
     <w:p>
       <w:pPr>
@@ -1062,7 +1312,21 @@
         <w:rPr>
           <w:lang w:val="en-US"/>
         </w:rPr>
-        <w:t>In order to be able to succesfully execute the strategy described above, the robot needs to fulfill the following requirements:</w:t>
+        <w:t xml:space="preserve">In order to be able to </w:t>
+      </w:r>
+      <w:proofErr w:type="spellStart"/>
+      <w:r>
+        <w:rPr>
+          <w:lang w:val="en-US"/>
+        </w:rPr>
+        <w:t>succesfully</w:t>
+      </w:r>
+      <w:proofErr w:type="spellEnd"/>
+      <w:r>
+        <w:rPr>
+          <w:lang w:val="en-US"/>
+        </w:rPr>
+        <w:t xml:space="preserve"> execute the strategy described above, the robot needs to fulfill the following requirements:</w:t>
       </w:r>
     </w:p>
     <w:p>
@@ -1080,7 +1344,36 @@
         <w:rPr>
           <w:lang w:val="nl-NL"/>
         </w:rPr>
-        <w:t>It can drive around.</w:t>
+        <w:lastRenderedPageBreak/>
+        <w:t xml:space="preserve">It </w:t>
+      </w:r>
+      <w:proofErr w:type="spellStart"/>
+      <w:r>
+        <w:rPr>
+          <w:lang w:val="nl-NL"/>
+        </w:rPr>
+        <w:t>can</w:t>
+      </w:r>
+      <w:proofErr w:type="spellEnd"/>
+      <w:r>
+        <w:rPr>
+          <w:lang w:val="nl-NL"/>
+        </w:rPr>
+        <w:t xml:space="preserve"> drive </w:t>
+      </w:r>
+      <w:proofErr w:type="spellStart"/>
+      <w:r>
+        <w:rPr>
+          <w:lang w:val="nl-NL"/>
+        </w:rPr>
+        <w:t>around</w:t>
+      </w:r>
+      <w:proofErr w:type="spellEnd"/>
+      <w:r>
+        <w:rPr>
+          <w:lang w:val="nl-NL"/>
+        </w:rPr>
+        <w:t>.</w:t>
       </w:r>
     </w:p>
     <w:p>
@@ -1263,7 +1556,6 @@
           <w:noProof/>
           <w:lang w:val="nl-NL" w:eastAsia="nl-NL"/>
         </w:rPr>
-        <w:lastRenderedPageBreak/>
         <w:drawing>
           <wp:inline distT="0" distB="0" distL="0" distR="0">
             <wp:extent cx="4648200" cy="2400300"/>
@@ -1372,7 +1664,7 @@
 </file>
 
 <file path=word/numbering.xml><?xml version="1.0" encoding="utf-8"?>
-<w:numbering xmlns:wpc="http://schemas.microsoft.com/office/word/2010/wordprocessingCanvas" xmlns:cx="http://schemas.microsoft.com/office/drawing/2014/chartex" xmlns:cx1="http://schemas.microsoft.com/office/drawing/2015/9/8/chartex" xmlns:mc="http://schemas.openxmlformats.org/markup-compatibility/2006" xmlns:o="urn:schemas-microsoft-com:office:office" xmlns:r="http://schemas.openxmlformats.org/officeDocument/2006/relationships" xmlns:m="http://schemas.openxmlformats.org/officeDocument/2006/math" xmlns:v="urn:schemas-microsoft-com:vml" xmlns:wp14="http://schemas.microsoft.com/office/word/2010/wordprocessingDrawing" xmlns:wp="http://schemas.openxmlformats.org/drawingml/2006/wordprocessingDrawing" xmlns:w10="urn:schemas-microsoft-com:office:word" xmlns:w="http://schemas.openxmlformats.org/wordprocessingml/2006/main" xmlns:w14="http://schemas.microsoft.com/office/word/2010/wordml" xmlns:w15="http://schemas.microsoft.com/office/word/2012/wordml" xmlns:w16se="http://schemas.microsoft.com/office/word/2015/wordml/symex" xmlns:wpg="http://schemas.microsoft.com/office/word/2010/wordprocessingGroup" xmlns:wpi="http://schemas.microsoft.com/office/word/2010/wordprocessingInk" xmlns:wne="http://schemas.microsoft.com/office/word/2006/wordml" xmlns:wps="http://schemas.microsoft.com/office/word/2010/wordprocessingShape" mc:Ignorable="w14 w15 w16se wp14">
+<w:numbering xmlns:wpc="http://schemas.microsoft.com/office/word/2010/wordprocessingCanvas" xmlns:mc="http://schemas.openxmlformats.org/markup-compatibility/2006" xmlns:o="urn:schemas-microsoft-com:office:office" xmlns:r="http://schemas.openxmlformats.org/officeDocument/2006/relationships" xmlns:m="http://schemas.openxmlformats.org/officeDocument/2006/math" xmlns:v="urn:schemas-microsoft-com:vml" xmlns:wp14="http://schemas.microsoft.com/office/word/2010/wordprocessingDrawing" xmlns:wp="http://schemas.openxmlformats.org/drawingml/2006/wordprocessingDrawing" xmlns:w10="urn:schemas-microsoft-com:office:word" xmlns:w="http://schemas.openxmlformats.org/wordprocessingml/2006/main" xmlns:w14="http://schemas.microsoft.com/office/word/2010/wordml" xmlns:w15="http://schemas.microsoft.com/office/word/2012/wordml" xmlns:wpg="http://schemas.microsoft.com/office/word/2010/wordprocessingGroup" xmlns:wpi="http://schemas.microsoft.com/office/word/2010/wordprocessingInk" xmlns:wne="http://schemas.microsoft.com/office/word/2006/wordml" xmlns:wps="http://schemas.microsoft.com/office/word/2010/wordprocessingShape" mc:Ignorable="w14 w15 wp14">
   <w:abstractNum w:abstractNumId="0" w15:restartNumberingAfterBreak="0">
     <w:nsid w:val="0C6413F0"/>
     <w:multiLevelType w:val="hybridMultilevel"/>
@@ -1823,6 +2115,95 @@
     </w:lvl>
   </w:abstractNum>
   <w:abstractNum w:abstractNumId="4" w15:restartNumberingAfterBreak="0">
+    <w:nsid w:val="438D2B6C"/>
+    <w:multiLevelType w:val="hybridMultilevel"/>
+    <w:tmpl w:val="01380796"/>
+    <w:lvl w:ilvl="0" w:tplc="FFFFFFFF">
+      <w:start w:val="1"/>
+      <w:numFmt w:val="decimal"/>
+      <w:lvlText w:val="%1."/>
+      <w:lvlJc w:val="left"/>
+      <w:pPr>
+        <w:ind w:left="720" w:hanging="360"/>
+      </w:pPr>
+      <w:rPr>
+        <w:rFonts w:hint="default"/>
+      </w:rPr>
+    </w:lvl>
+    <w:lvl w:ilvl="1" w:tplc="04130019" w:tentative="1">
+      <w:start w:val="1"/>
+      <w:numFmt w:val="lowerLetter"/>
+      <w:lvlText w:val="%2."/>
+      <w:lvlJc w:val="left"/>
+      <w:pPr>
+        <w:ind w:left="1440" w:hanging="360"/>
+      </w:pPr>
+    </w:lvl>
+    <w:lvl w:ilvl="2" w:tplc="0413001B" w:tentative="1">
+      <w:start w:val="1"/>
+      <w:numFmt w:val="lowerRoman"/>
+      <w:lvlText w:val="%3."/>
+      <w:lvlJc w:val="right"/>
+      <w:pPr>
+        <w:ind w:left="2160" w:hanging="180"/>
+      </w:pPr>
+    </w:lvl>
+    <w:lvl w:ilvl="3" w:tplc="0413000F" w:tentative="1">
+      <w:start w:val="1"/>
+      <w:numFmt w:val="decimal"/>
+      <w:lvlText w:val="%4."/>
+      <w:lvlJc w:val="left"/>
+      <w:pPr>
+        <w:ind w:left="2880" w:hanging="360"/>
+      </w:pPr>
+    </w:lvl>
+    <w:lvl w:ilvl="4" w:tplc="04130019" w:tentative="1">
+      <w:start w:val="1"/>
+      <w:numFmt w:val="lowerLetter"/>
+      <w:lvlText w:val="%5."/>
+      <w:lvlJc w:val="left"/>
+      <w:pPr>
+        <w:ind w:left="3600" w:hanging="360"/>
+      </w:pPr>
+    </w:lvl>
+    <w:lvl w:ilvl="5" w:tplc="0413001B" w:tentative="1">
+      <w:start w:val="1"/>
+      <w:numFmt w:val="lowerRoman"/>
+      <w:lvlText w:val="%6."/>
+      <w:lvlJc w:val="right"/>
+      <w:pPr>
+        <w:ind w:left="4320" w:hanging="180"/>
+      </w:pPr>
+    </w:lvl>
+    <w:lvl w:ilvl="6" w:tplc="0413000F" w:tentative="1">
+      <w:start w:val="1"/>
+      <w:numFmt w:val="decimal"/>
+      <w:lvlText w:val="%7."/>
+      <w:lvlJc w:val="left"/>
+      <w:pPr>
+        <w:ind w:left="5040" w:hanging="360"/>
+      </w:pPr>
+    </w:lvl>
+    <w:lvl w:ilvl="7" w:tplc="04130019" w:tentative="1">
+      <w:start w:val="1"/>
+      <w:numFmt w:val="lowerLetter"/>
+      <w:lvlText w:val="%8."/>
+      <w:lvlJc w:val="left"/>
+      <w:pPr>
+        <w:ind w:left="5760" w:hanging="360"/>
+      </w:pPr>
+    </w:lvl>
+    <w:lvl w:ilvl="8" w:tplc="0413001B" w:tentative="1">
+      <w:start w:val="1"/>
+      <w:numFmt w:val="lowerRoman"/>
+      <w:lvlText w:val="%9."/>
+      <w:lvlJc w:val="right"/>
+      <w:pPr>
+        <w:ind w:left="6480" w:hanging="180"/>
+      </w:pPr>
+    </w:lvl>
+  </w:abstractNum>
+  <w:abstractNum w:abstractNumId="5" w15:restartNumberingAfterBreak="0">
     <w:nsid w:val="446934D8"/>
     <w:multiLevelType w:val="hybridMultilevel"/>
     <w:tmpl w:val="A6940F82"/>
@@ -1935,7 +2316,7 @@
     </w:lvl>
   </w:abstractNum>
   <w:num w:numId="1">
-    <w:abstractNumId w:val="4"/>
+    <w:abstractNumId w:val="5"/>
   </w:num>
   <w:num w:numId="2">
     <w:abstractNumId w:val="2"/>
@@ -1949,11 +2330,14 @@
   <w:num w:numId="5">
     <w:abstractNumId w:val="0"/>
   </w:num>
+  <w:num w:numId="6">
+    <w:abstractNumId w:val="4"/>
+  </w:num>
 </w:numbering>
 </file>
 
 <file path=word/styles.xml><?xml version="1.0" encoding="utf-8"?>
-<w:styles xmlns:mc="http://schemas.openxmlformats.org/markup-compatibility/2006" xmlns:r="http://schemas.openxmlformats.org/officeDocument/2006/relationships" xmlns:w="http://schemas.openxmlformats.org/wordprocessingml/2006/main" xmlns:w14="http://schemas.microsoft.com/office/word/2010/wordml" xmlns:w15="http://schemas.microsoft.com/office/word/2012/wordml" xmlns:w16se="http://schemas.microsoft.com/office/word/2015/wordml/symex" mc:Ignorable="w14 w15 w16se">
+<w:styles xmlns:mc="http://schemas.openxmlformats.org/markup-compatibility/2006" xmlns:r="http://schemas.openxmlformats.org/officeDocument/2006/relationships" xmlns:w="http://schemas.openxmlformats.org/wordprocessingml/2006/main" xmlns:w14="http://schemas.microsoft.com/office/word/2010/wordml" xmlns:w15="http://schemas.microsoft.com/office/word/2012/wordml" mc:Ignorable="w14 w15">
   <w:docDefaults>
     <w:rPrDefault>
       <w:rPr>
@@ -4513,83 +4897,83 @@
   </dgm:ptLst>
   <dgm:cxnLst>
     <dgm:cxn modelId="{70FBD9C4-49FE-49B1-B849-9342F3549E1A}" srcId="{9DC6A524-50BE-432C-BC57-C252406D2A5E}" destId="{221DA314-A420-4D97-8948-1290A5E103EE}" srcOrd="3" destOrd="0" parTransId="{2E807957-0F63-494A-9451-750AB290144C}" sibTransId="{A91894D0-7B4D-411E-8C63-41E3614F55B7}"/>
-    <dgm:cxn modelId="{9A647944-FD4D-45C8-8BEF-1DED9898EBF0}" type="presOf" srcId="{9FDC31DC-971F-443B-B636-14B4108595C8}" destId="{5EDCADDE-8072-4872-8E6D-B3CFF273C606}" srcOrd="0" destOrd="0" presId="urn:microsoft.com/office/officeart/2008/layout/HorizontalMultiLevelHierarchy"/>
-    <dgm:cxn modelId="{F5403744-23A6-4DB0-BF79-75185A225B9F}" type="presOf" srcId="{8FEAE09F-7E0E-44E1-BA38-558520790767}" destId="{2A23DB68-B3BF-4D8A-91EC-D5FAB60AC295}" srcOrd="0" destOrd="0" presId="urn:microsoft.com/office/officeart/2008/layout/HorizontalMultiLevelHierarchy"/>
-    <dgm:cxn modelId="{56BB9525-266E-4158-8468-4FAC3A4FCB52}" type="presOf" srcId="{DC7CD5F9-315C-402A-AE96-655F0AC013F1}" destId="{C5B85110-54DC-422C-8383-72CC3FE8EBDC}" srcOrd="1" destOrd="0" presId="urn:microsoft.com/office/officeart/2008/layout/HorizontalMultiLevelHierarchy"/>
     <dgm:cxn modelId="{41E5917D-375B-4C76-859F-A485FAE505D8}" srcId="{5A81DA8A-8746-4124-A443-2D5CB7288785}" destId="{D7132836-0B16-47B1-9236-741C55874B5A}" srcOrd="1" destOrd="0" parTransId="{DC7CD5F9-315C-402A-AE96-655F0AC013F1}" sibTransId="{54701C2C-BB1A-4151-8344-E3E4D7A28C0B}"/>
     <dgm:cxn modelId="{F5CADD9A-7500-4413-A3B4-2F5F72883E1C}" srcId="{B0946407-4C76-41D8-9322-C7046154094F}" destId="{9DC6A524-50BE-432C-BC57-C252406D2A5E}" srcOrd="0" destOrd="0" parTransId="{F9B70AC7-7D96-48BE-AD56-3CA79F9245C6}" sibTransId="{B47496A1-9D51-4732-ACEE-C63707DF3334}"/>
+    <dgm:cxn modelId="{2D4CC9BD-5B84-4BD3-BD6B-BFB2EEE95602}" type="presOf" srcId="{D7132836-0B16-47B1-9236-741C55874B5A}" destId="{FF1A4A9E-24B4-4A08-9809-AD3A3A06D375}" srcOrd="0" destOrd="0" presId="urn:microsoft.com/office/officeart/2008/layout/HorizontalMultiLevelHierarchy"/>
     <dgm:cxn modelId="{B2D1F4AA-A9D6-4F1F-B504-06F73D56361E}" srcId="{EF8F488E-3F18-4A29-854D-AED4001F37D6}" destId="{210C6D82-E9E7-4754-B78B-1CCCAAE6C189}" srcOrd="0" destOrd="0" parTransId="{3F216AF0-09A2-4EA7-955F-DFFDDEE9B696}" sibTransId="{43C5031E-E0FA-4A1B-806E-E00E8737B943}"/>
-    <dgm:cxn modelId="{61D745B4-4F86-4304-AF0A-1EAA5B708CD0}" type="presOf" srcId="{2E807957-0F63-494A-9451-750AB290144C}" destId="{B7D914FB-A4D2-4596-BCC8-DFA80A2F4859}" srcOrd="0" destOrd="0" presId="urn:microsoft.com/office/officeart/2008/layout/HorizontalMultiLevelHierarchy"/>
-    <dgm:cxn modelId="{B1206079-48D5-4804-9E75-E39F0E09B721}" type="presOf" srcId="{EF8F488E-3F18-4A29-854D-AED4001F37D6}" destId="{81116B31-0AAB-473F-A1E8-6BBFDA26D86D}" srcOrd="0" destOrd="0" presId="urn:microsoft.com/office/officeart/2008/layout/HorizontalMultiLevelHierarchy"/>
-    <dgm:cxn modelId="{2CC14295-F57A-4BA9-A623-13DC8E51D176}" type="presOf" srcId="{F56BF80C-B2E5-4450-933C-5AB9E9DFD489}" destId="{7B7FD1B4-0C0A-4D9B-BEFD-65CBF46B8B04}" srcOrd="1" destOrd="0" presId="urn:microsoft.com/office/officeart/2008/layout/HorizontalMultiLevelHierarchy"/>
+    <dgm:cxn modelId="{80A7C282-0B55-44B6-A4CC-829CDB9C38DE}" type="presOf" srcId="{3F216AF0-09A2-4EA7-955F-DFFDDEE9B696}" destId="{60106A8E-75EF-43D0-B905-68EAC4BD1B6B}" srcOrd="0" destOrd="0" presId="urn:microsoft.com/office/officeart/2008/layout/HorizontalMultiLevelHierarchy"/>
+    <dgm:cxn modelId="{397E2781-B0DF-4726-B30E-86CFC1D0D34C}" type="presOf" srcId="{2E807957-0F63-494A-9451-750AB290144C}" destId="{AF338D45-1B16-4201-B2C5-EAF09AC089E4}" srcOrd="1" destOrd="0" presId="urn:microsoft.com/office/officeart/2008/layout/HorizontalMultiLevelHierarchy"/>
     <dgm:cxn modelId="{21BE8F7D-C642-41A5-A7F7-2DFFF355D968}" srcId="{9DC6A524-50BE-432C-BC57-C252406D2A5E}" destId="{9FDC31DC-971F-443B-B636-14B4108595C8}" srcOrd="0" destOrd="0" parTransId="{F56BF80C-B2E5-4450-933C-5AB9E9DFD489}" sibTransId="{80533D44-5189-44F5-9DD7-90E61E4F01A5}"/>
-    <dgm:cxn modelId="{13584AA9-BEC5-4659-ADCF-A6AD7FF53CD6}" type="presOf" srcId="{DC7CD5F9-315C-402A-AE96-655F0AC013F1}" destId="{E66FC309-9D9B-4EB9-8F53-84A055AE7C07}" srcOrd="0" destOrd="0" presId="urn:microsoft.com/office/officeart/2008/layout/HorizontalMultiLevelHierarchy"/>
-    <dgm:cxn modelId="{EB6CDBE7-A9A1-46EB-BB8D-E2EB4EF10FF9}" type="presOf" srcId="{746E446D-7D81-4BAF-9B48-1A2FC89D929F}" destId="{80E0AE27-2943-4A34-A5BA-B3E4D08408D0}" srcOrd="1" destOrd="0" presId="urn:microsoft.com/office/officeart/2008/layout/HorizontalMultiLevelHierarchy"/>
-    <dgm:cxn modelId="{D0781366-2A70-40CD-A533-88CE855D3FA4}" type="presOf" srcId="{354EE0D6-A42D-4B42-9528-AD5243185C61}" destId="{71EBFBAA-E970-488B-8CA9-DDC57E27FC4E}" srcOrd="0" destOrd="0" presId="urn:microsoft.com/office/officeart/2008/layout/HorizontalMultiLevelHierarchy"/>
-    <dgm:cxn modelId="{F890D9E5-AB7B-42F6-A72E-0A7E661A53E2}" type="presOf" srcId="{5A81DA8A-8746-4124-A443-2D5CB7288785}" destId="{0502DE31-EBE9-4ED8-8C96-39B7C1B104D0}" srcOrd="0" destOrd="0" presId="urn:microsoft.com/office/officeart/2008/layout/HorizontalMultiLevelHierarchy"/>
-    <dgm:cxn modelId="{168FD511-AB27-4372-B7D3-C04880560633}" type="presOf" srcId="{221DA314-A420-4D97-8948-1290A5E103EE}" destId="{862A8F7C-D59A-4482-BD1C-6BA51B67385D}" srcOrd="0" destOrd="0" presId="urn:microsoft.com/office/officeart/2008/layout/HorizontalMultiLevelHierarchy"/>
+    <dgm:cxn modelId="{C76A5D91-C30F-41B1-A7BD-E520118229EA}" type="presOf" srcId="{2E807957-0F63-494A-9451-750AB290144C}" destId="{B7D914FB-A4D2-4596-BCC8-DFA80A2F4859}" srcOrd="0" destOrd="0" presId="urn:microsoft.com/office/officeart/2008/layout/HorizontalMultiLevelHierarchy"/>
+    <dgm:cxn modelId="{227146C8-63A9-46CC-99F2-751DF044254B}" type="presOf" srcId="{746E446D-7D81-4BAF-9B48-1A2FC89D929F}" destId="{27739EE5-B9ED-4B7F-91F1-423AF67571A6}" srcOrd="0" destOrd="0" presId="urn:microsoft.com/office/officeart/2008/layout/HorizontalMultiLevelHierarchy"/>
+    <dgm:cxn modelId="{A2ABE545-273E-418F-887C-749A567F0CE4}" type="presOf" srcId="{746E446D-7D81-4BAF-9B48-1A2FC89D929F}" destId="{80E0AE27-2943-4A34-A5BA-B3E4D08408D0}" srcOrd="1" destOrd="0" presId="urn:microsoft.com/office/officeart/2008/layout/HorizontalMultiLevelHierarchy"/>
+    <dgm:cxn modelId="{08E69911-758F-4020-A3BB-D05D1809ABCD}" type="presOf" srcId="{354EE0D6-A42D-4B42-9528-AD5243185C61}" destId="{71EBFBAA-E970-488B-8CA9-DDC57E27FC4E}" srcOrd="0" destOrd="0" presId="urn:microsoft.com/office/officeart/2008/layout/HorizontalMultiLevelHierarchy"/>
+    <dgm:cxn modelId="{483928F6-0D3D-4F38-A0B8-898EA799332E}" type="presOf" srcId="{3F216AF0-09A2-4EA7-955F-DFFDDEE9B696}" destId="{CB917CBB-4CE0-43AD-9CE5-B69FEE465380}" srcOrd="1" destOrd="0" presId="urn:microsoft.com/office/officeart/2008/layout/HorizontalMultiLevelHierarchy"/>
+    <dgm:cxn modelId="{3FA44115-C437-4CE7-8875-281A861B9AC8}" type="presOf" srcId="{210C6D82-E9E7-4754-B78B-1CCCAAE6C189}" destId="{6B02375F-FEF4-46C8-A3E8-DE0D1D2FC2B6}" srcOrd="0" destOrd="0" presId="urn:microsoft.com/office/officeart/2008/layout/HorizontalMultiLevelHierarchy"/>
+    <dgm:cxn modelId="{06A93852-ABE8-49D0-ADD4-1073C4F83025}" type="presOf" srcId="{9DC6A524-50BE-432C-BC57-C252406D2A5E}" destId="{C903A8A9-59C8-4DD4-89C3-86CF076FB276}" srcOrd="0" destOrd="0" presId="urn:microsoft.com/office/officeart/2008/layout/HorizontalMultiLevelHierarchy"/>
     <dgm:cxn modelId="{CBA04143-90FF-45E0-8C41-F254CB949EE5}" srcId="{9DC6A524-50BE-432C-BC57-C252406D2A5E}" destId="{5A81DA8A-8746-4124-A443-2D5CB7288785}" srcOrd="2" destOrd="0" parTransId="{76BE0F43-6C33-4234-B0B7-DBECDAF4062C}" sibTransId="{531D2031-CA11-4244-AABC-94246EFCA136}"/>
-    <dgm:cxn modelId="{1A663A91-EB20-49E6-9157-6B013CA38695}" type="presOf" srcId="{76BE0F43-6C33-4234-B0B7-DBECDAF4062C}" destId="{4452F458-C586-49E6-86B1-359D2EBF611B}" srcOrd="1" destOrd="0" presId="urn:microsoft.com/office/officeart/2008/layout/HorizontalMultiLevelHierarchy"/>
+    <dgm:cxn modelId="{38A7BFEE-BA90-45B9-B07C-D6CC0B58B3B8}" type="presOf" srcId="{EF8F488E-3F18-4A29-854D-AED4001F37D6}" destId="{81116B31-0AAB-473F-A1E8-6BBFDA26D86D}" srcOrd="0" destOrd="0" presId="urn:microsoft.com/office/officeart/2008/layout/HorizontalMultiLevelHierarchy"/>
+    <dgm:cxn modelId="{AFD9281E-9A26-4321-B813-EFEA57951647}" type="presOf" srcId="{5A81DA8A-8746-4124-A443-2D5CB7288785}" destId="{0502DE31-EBE9-4ED8-8C96-39B7C1B104D0}" srcOrd="0" destOrd="0" presId="urn:microsoft.com/office/officeart/2008/layout/HorizontalMultiLevelHierarchy"/>
     <dgm:cxn modelId="{B8157A48-AE54-458F-9490-9D333B3D1801}" srcId="{EF8F488E-3F18-4A29-854D-AED4001F37D6}" destId="{8FEAE09F-7E0E-44E1-BA38-558520790767}" srcOrd="1" destOrd="0" parTransId="{354EE0D6-A42D-4B42-9528-AD5243185C61}" sibTransId="{B547C9FA-4722-464F-8821-AE725693F70F}"/>
-    <dgm:cxn modelId="{1601E864-7D0A-45E9-A015-C378037B31B2}" type="presOf" srcId="{210C6D82-E9E7-4754-B78B-1CCCAAE6C189}" destId="{6B02375F-FEF4-46C8-A3E8-DE0D1D2FC2B6}" srcOrd="0" destOrd="0" presId="urn:microsoft.com/office/officeart/2008/layout/HorizontalMultiLevelHierarchy"/>
-    <dgm:cxn modelId="{9E91D1E7-6F9C-4DEF-99AB-80554C869955}" type="presOf" srcId="{E52C5B62-FAED-4E85-B6F1-C10D6FB530AA}" destId="{4F9931B3-479F-4666-826B-E98C813C560C}" srcOrd="0" destOrd="0" presId="urn:microsoft.com/office/officeart/2008/layout/HorizontalMultiLevelHierarchy"/>
+    <dgm:cxn modelId="{F1AC069E-4CD9-4B8C-9264-1453B9C36E08}" type="presOf" srcId="{9FDC31DC-971F-443B-B636-14B4108595C8}" destId="{5EDCADDE-8072-4872-8E6D-B3CFF273C606}" srcOrd="0" destOrd="0" presId="urn:microsoft.com/office/officeart/2008/layout/HorizontalMultiLevelHierarchy"/>
+    <dgm:cxn modelId="{0DEAC223-A68F-4D0A-8E0D-9C38DD7F41F5}" type="presOf" srcId="{F56BF80C-B2E5-4450-933C-5AB9E9DFD489}" destId="{7B7FD1B4-0C0A-4D9B-BEFD-65CBF46B8B04}" srcOrd="1" destOrd="0" presId="urn:microsoft.com/office/officeart/2008/layout/HorizontalMultiLevelHierarchy"/>
+    <dgm:cxn modelId="{95C412D3-274F-4FB7-9AC8-3AF0AD518BE0}" type="presOf" srcId="{354EE0D6-A42D-4B42-9528-AD5243185C61}" destId="{2D92DDDA-B4DC-46B8-874F-6091AE923B11}" srcOrd="1" destOrd="0" presId="urn:microsoft.com/office/officeart/2008/layout/HorizontalMultiLevelHierarchy"/>
+    <dgm:cxn modelId="{08492DE7-33CB-4B0C-80F9-32165EF7AB3E}" type="presOf" srcId="{E52C5B62-FAED-4E85-B6F1-C10D6FB530AA}" destId="{4F9931B3-479F-4666-826B-E98C813C560C}" srcOrd="0" destOrd="0" presId="urn:microsoft.com/office/officeart/2008/layout/HorizontalMultiLevelHierarchy"/>
+    <dgm:cxn modelId="{7F09568A-1D72-4636-8B3E-8E2092880390}" type="presOf" srcId="{B0946407-4C76-41D8-9322-C7046154094F}" destId="{40C5AD71-619B-439D-91E3-E07CFE57FBC8}" srcOrd="0" destOrd="0" presId="urn:microsoft.com/office/officeart/2008/layout/HorizontalMultiLevelHierarchy"/>
+    <dgm:cxn modelId="{F2330741-B32E-424B-A103-BF608BB8228A}" type="presOf" srcId="{8FEAE09F-7E0E-44E1-BA38-558520790767}" destId="{2A23DB68-B3BF-4D8A-91EC-D5FAB60AC295}" srcOrd="0" destOrd="0" presId="urn:microsoft.com/office/officeart/2008/layout/HorizontalMultiLevelHierarchy"/>
+    <dgm:cxn modelId="{DBCE7325-42B9-4124-8F95-3CD9E594C63E}" type="presOf" srcId="{76BE0F43-6C33-4234-B0B7-DBECDAF4062C}" destId="{4452F458-C586-49E6-86B1-359D2EBF611B}" srcOrd="1" destOrd="0" presId="urn:microsoft.com/office/officeart/2008/layout/HorizontalMultiLevelHierarchy"/>
+    <dgm:cxn modelId="{D2C6B281-D79D-4DB6-994F-5C6E4F29E0F7}" type="presOf" srcId="{E52C5B62-FAED-4E85-B6F1-C10D6FB530AA}" destId="{0784688B-CE4C-46DC-9406-7C77DF9C3D60}" srcOrd="1" destOrd="0" presId="urn:microsoft.com/office/officeart/2008/layout/HorizontalMultiLevelHierarchy"/>
     <dgm:cxn modelId="{A907C319-817C-4035-BEAF-F261ADC1FFD8}" srcId="{5A81DA8A-8746-4124-A443-2D5CB7288785}" destId="{4A1CF390-57C3-4FF0-8E47-53950331BE2B}" srcOrd="0" destOrd="0" parTransId="{746E446D-7D81-4BAF-9B48-1A2FC89D929F}" sibTransId="{7344C601-B480-4C4E-95CA-264EFFE628E6}"/>
-    <dgm:cxn modelId="{50EB7CCC-1D0E-4341-9561-A1047C312AE2}" type="presOf" srcId="{2E807957-0F63-494A-9451-750AB290144C}" destId="{AF338D45-1B16-4201-B2C5-EAF09AC089E4}" srcOrd="1" destOrd="0" presId="urn:microsoft.com/office/officeart/2008/layout/HorizontalMultiLevelHierarchy"/>
-    <dgm:cxn modelId="{226ABE4A-B3FC-492C-9A8A-0C7FCD418224}" type="presOf" srcId="{354EE0D6-A42D-4B42-9528-AD5243185C61}" destId="{2D92DDDA-B4DC-46B8-874F-6091AE923B11}" srcOrd="1" destOrd="0" presId="urn:microsoft.com/office/officeart/2008/layout/HorizontalMultiLevelHierarchy"/>
-    <dgm:cxn modelId="{9A04D19C-2535-4C1E-AB28-A75453FB4807}" type="presOf" srcId="{B0946407-4C76-41D8-9322-C7046154094F}" destId="{40C5AD71-619B-439D-91E3-E07CFE57FBC8}" srcOrd="0" destOrd="0" presId="urn:microsoft.com/office/officeart/2008/layout/HorizontalMultiLevelHierarchy"/>
-    <dgm:cxn modelId="{86F2714D-0108-495E-AC0D-5EEAA4BAD665}" type="presOf" srcId="{E52C5B62-FAED-4E85-B6F1-C10D6FB530AA}" destId="{0784688B-CE4C-46DC-9406-7C77DF9C3D60}" srcOrd="1" destOrd="0" presId="urn:microsoft.com/office/officeart/2008/layout/HorizontalMultiLevelHierarchy"/>
-    <dgm:cxn modelId="{135CCC81-84CF-47DA-9A90-F7571933F514}" type="presOf" srcId="{4A1CF390-57C3-4FF0-8E47-53950331BE2B}" destId="{912D54D5-6808-4688-8236-0F21DA776813}" srcOrd="0" destOrd="0" presId="urn:microsoft.com/office/officeart/2008/layout/HorizontalMultiLevelHierarchy"/>
-    <dgm:cxn modelId="{5647328E-C04E-4A48-895F-D1E54E7E7DDA}" type="presOf" srcId="{F56BF80C-B2E5-4450-933C-5AB9E9DFD489}" destId="{54B26BD3-0F37-4F77-B3F8-CFF1B4229315}" srcOrd="0" destOrd="0" presId="urn:microsoft.com/office/officeart/2008/layout/HorizontalMultiLevelHierarchy"/>
-    <dgm:cxn modelId="{D1A2DFB0-1238-47DB-8D37-5A1D9D83CEE6}" type="presOf" srcId="{76BE0F43-6C33-4234-B0B7-DBECDAF4062C}" destId="{23CA2FA9-BCEC-447B-A7C9-0916285EBDE2}" srcOrd="0" destOrd="0" presId="urn:microsoft.com/office/officeart/2008/layout/HorizontalMultiLevelHierarchy"/>
-    <dgm:cxn modelId="{12FED7AF-B54B-4CE8-ABB3-9FBEB41830C8}" type="presOf" srcId="{746E446D-7D81-4BAF-9B48-1A2FC89D929F}" destId="{27739EE5-B9ED-4B7F-91F1-423AF67571A6}" srcOrd="0" destOrd="0" presId="urn:microsoft.com/office/officeart/2008/layout/HorizontalMultiLevelHierarchy"/>
-    <dgm:cxn modelId="{0AE4EE3A-1A8B-47AD-9BB7-F6283D5260E2}" type="presOf" srcId="{D7132836-0B16-47B1-9236-741C55874B5A}" destId="{FF1A4A9E-24B4-4A08-9809-AD3A3A06D375}" srcOrd="0" destOrd="0" presId="urn:microsoft.com/office/officeart/2008/layout/HorizontalMultiLevelHierarchy"/>
-    <dgm:cxn modelId="{5FA51744-C6B2-4D79-9E9D-37DCF6BFB098}" type="presOf" srcId="{9DC6A524-50BE-432C-BC57-C252406D2A5E}" destId="{C903A8A9-59C8-4DD4-89C3-86CF076FB276}" srcOrd="0" destOrd="0" presId="urn:microsoft.com/office/officeart/2008/layout/HorizontalMultiLevelHierarchy"/>
-    <dgm:cxn modelId="{5AB53510-7F81-443A-A190-EAE6B6EE3DF3}" type="presOf" srcId="{3F216AF0-09A2-4EA7-955F-DFFDDEE9B696}" destId="{60106A8E-75EF-43D0-B905-68EAC4BD1B6B}" srcOrd="0" destOrd="0" presId="urn:microsoft.com/office/officeart/2008/layout/HorizontalMultiLevelHierarchy"/>
-    <dgm:cxn modelId="{E16FB458-5BBF-4C03-B936-D42FD78506A9}" type="presOf" srcId="{3F216AF0-09A2-4EA7-955F-DFFDDEE9B696}" destId="{CB917CBB-4CE0-43AD-9CE5-B69FEE465380}" srcOrd="1" destOrd="0" presId="urn:microsoft.com/office/officeart/2008/layout/HorizontalMultiLevelHierarchy"/>
+    <dgm:cxn modelId="{338C60D9-8252-42B9-A332-774FD9C8B8D0}" type="presOf" srcId="{F56BF80C-B2E5-4450-933C-5AB9E9DFD489}" destId="{54B26BD3-0F37-4F77-B3F8-CFF1B4229315}" srcOrd="0" destOrd="0" presId="urn:microsoft.com/office/officeart/2008/layout/HorizontalMultiLevelHierarchy"/>
+    <dgm:cxn modelId="{85370C4C-7E04-4DCC-823E-43E6A17ADD44}" type="presOf" srcId="{221DA314-A420-4D97-8948-1290A5E103EE}" destId="{862A8F7C-D59A-4482-BD1C-6BA51B67385D}" srcOrd="0" destOrd="0" presId="urn:microsoft.com/office/officeart/2008/layout/HorizontalMultiLevelHierarchy"/>
+    <dgm:cxn modelId="{D3CE3FF6-A142-4944-8EDD-836CB05C9746}" type="presOf" srcId="{DC7CD5F9-315C-402A-AE96-655F0AC013F1}" destId="{E66FC309-9D9B-4EB9-8F53-84A055AE7C07}" srcOrd="0" destOrd="0" presId="urn:microsoft.com/office/officeart/2008/layout/HorizontalMultiLevelHierarchy"/>
+    <dgm:cxn modelId="{D2335601-675D-4AC9-AEE3-6369FDCF6BB6}" type="presOf" srcId="{76BE0F43-6C33-4234-B0B7-DBECDAF4062C}" destId="{23CA2FA9-BCEC-447B-A7C9-0916285EBDE2}" srcOrd="0" destOrd="0" presId="urn:microsoft.com/office/officeart/2008/layout/HorizontalMultiLevelHierarchy"/>
+    <dgm:cxn modelId="{AFFD8201-08C2-45B9-8387-21E3068023F4}" type="presOf" srcId="{4A1CF390-57C3-4FF0-8E47-53950331BE2B}" destId="{912D54D5-6808-4688-8236-0F21DA776813}" srcOrd="0" destOrd="0" presId="urn:microsoft.com/office/officeart/2008/layout/HorizontalMultiLevelHierarchy"/>
     <dgm:cxn modelId="{1543B2CB-F85B-44FA-9AED-E14054FE0C0F}" srcId="{9DC6A524-50BE-432C-BC57-C252406D2A5E}" destId="{EF8F488E-3F18-4A29-854D-AED4001F37D6}" srcOrd="1" destOrd="0" parTransId="{E52C5B62-FAED-4E85-B6F1-C10D6FB530AA}" sibTransId="{23FBAC0F-7A63-4AB9-B9B6-6F5BA9F4BDA9}"/>
-    <dgm:cxn modelId="{E7C94AD0-B1C4-4ABE-BEF7-34295A845513}" type="presParOf" srcId="{40C5AD71-619B-439D-91E3-E07CFE57FBC8}" destId="{A95DE05B-2642-4FB7-895D-939AA15384A3}" srcOrd="0" destOrd="0" presId="urn:microsoft.com/office/officeart/2008/layout/HorizontalMultiLevelHierarchy"/>
-    <dgm:cxn modelId="{9245F063-5998-4DD6-BF83-7533A8A72288}" type="presParOf" srcId="{A95DE05B-2642-4FB7-895D-939AA15384A3}" destId="{C903A8A9-59C8-4DD4-89C3-86CF076FB276}" srcOrd="0" destOrd="0" presId="urn:microsoft.com/office/officeart/2008/layout/HorizontalMultiLevelHierarchy"/>
-    <dgm:cxn modelId="{522A417F-AF5E-4461-B477-990682E94290}" type="presParOf" srcId="{A95DE05B-2642-4FB7-895D-939AA15384A3}" destId="{E699C289-FE4F-49A0-97EC-B3C5D0BB760C}" srcOrd="1" destOrd="0" presId="urn:microsoft.com/office/officeart/2008/layout/HorizontalMultiLevelHierarchy"/>
-    <dgm:cxn modelId="{D82D56CA-8C5E-411B-A847-7DC751AAEAA8}" type="presParOf" srcId="{E699C289-FE4F-49A0-97EC-B3C5D0BB760C}" destId="{54B26BD3-0F37-4F77-B3F8-CFF1B4229315}" srcOrd="0" destOrd="0" presId="urn:microsoft.com/office/officeart/2008/layout/HorizontalMultiLevelHierarchy"/>
-    <dgm:cxn modelId="{E1401631-1862-4F44-A5EF-FC5993C1DE06}" type="presParOf" srcId="{54B26BD3-0F37-4F77-B3F8-CFF1B4229315}" destId="{7B7FD1B4-0C0A-4D9B-BEFD-65CBF46B8B04}" srcOrd="0" destOrd="0" presId="urn:microsoft.com/office/officeart/2008/layout/HorizontalMultiLevelHierarchy"/>
-    <dgm:cxn modelId="{9F0E9BCA-FF4E-43FC-8D07-6ED27F72123A}" type="presParOf" srcId="{E699C289-FE4F-49A0-97EC-B3C5D0BB760C}" destId="{AE9C6702-B0E1-47B3-8521-A9E541B406E8}" srcOrd="1" destOrd="0" presId="urn:microsoft.com/office/officeart/2008/layout/HorizontalMultiLevelHierarchy"/>
-    <dgm:cxn modelId="{2B403404-4EB0-4CA4-B1F8-62AC7235B519}" type="presParOf" srcId="{AE9C6702-B0E1-47B3-8521-A9E541B406E8}" destId="{5EDCADDE-8072-4872-8E6D-B3CFF273C606}" srcOrd="0" destOrd="0" presId="urn:microsoft.com/office/officeart/2008/layout/HorizontalMultiLevelHierarchy"/>
-    <dgm:cxn modelId="{9AE4031C-DE72-4B59-8D37-02158B72DB43}" type="presParOf" srcId="{AE9C6702-B0E1-47B3-8521-A9E541B406E8}" destId="{27FB5AE1-5A45-437C-BE57-44D3344C90A4}" srcOrd="1" destOrd="0" presId="urn:microsoft.com/office/officeart/2008/layout/HorizontalMultiLevelHierarchy"/>
-    <dgm:cxn modelId="{D84B4665-9229-4A9F-B82B-99FF71304B46}" type="presParOf" srcId="{E699C289-FE4F-49A0-97EC-B3C5D0BB760C}" destId="{4F9931B3-479F-4666-826B-E98C813C560C}" srcOrd="2" destOrd="0" presId="urn:microsoft.com/office/officeart/2008/layout/HorizontalMultiLevelHierarchy"/>
-    <dgm:cxn modelId="{FB5B6F72-1195-4B36-9C71-90B219A552DA}" type="presParOf" srcId="{4F9931B3-479F-4666-826B-E98C813C560C}" destId="{0784688B-CE4C-46DC-9406-7C77DF9C3D60}" srcOrd="0" destOrd="0" presId="urn:microsoft.com/office/officeart/2008/layout/HorizontalMultiLevelHierarchy"/>
-    <dgm:cxn modelId="{07AC980B-0F7D-4E6F-B5A0-FCFE6CAD15C7}" type="presParOf" srcId="{E699C289-FE4F-49A0-97EC-B3C5D0BB760C}" destId="{6903AF67-2D45-47C2-B10A-3F7245A3C2F3}" srcOrd="3" destOrd="0" presId="urn:microsoft.com/office/officeart/2008/layout/HorizontalMultiLevelHierarchy"/>
-    <dgm:cxn modelId="{3BEBF5C8-FCC1-4D46-BACD-F8F1F0E24063}" type="presParOf" srcId="{6903AF67-2D45-47C2-B10A-3F7245A3C2F3}" destId="{81116B31-0AAB-473F-A1E8-6BBFDA26D86D}" srcOrd="0" destOrd="0" presId="urn:microsoft.com/office/officeart/2008/layout/HorizontalMultiLevelHierarchy"/>
-    <dgm:cxn modelId="{65930A02-75DB-46DE-9B2B-6FACB5C45E2C}" type="presParOf" srcId="{6903AF67-2D45-47C2-B10A-3F7245A3C2F3}" destId="{3FA9AB6F-9017-4795-AD99-CFA921CE4022}" srcOrd="1" destOrd="0" presId="urn:microsoft.com/office/officeart/2008/layout/HorizontalMultiLevelHierarchy"/>
-    <dgm:cxn modelId="{C4D2301C-DC65-4097-872F-35F945DA5D96}" type="presParOf" srcId="{3FA9AB6F-9017-4795-AD99-CFA921CE4022}" destId="{60106A8E-75EF-43D0-B905-68EAC4BD1B6B}" srcOrd="0" destOrd="0" presId="urn:microsoft.com/office/officeart/2008/layout/HorizontalMultiLevelHierarchy"/>
-    <dgm:cxn modelId="{56345A3B-AD7C-4153-9FDF-C1D610925D64}" type="presParOf" srcId="{60106A8E-75EF-43D0-B905-68EAC4BD1B6B}" destId="{CB917CBB-4CE0-43AD-9CE5-B69FEE465380}" srcOrd="0" destOrd="0" presId="urn:microsoft.com/office/officeart/2008/layout/HorizontalMultiLevelHierarchy"/>
-    <dgm:cxn modelId="{864E2098-5BDD-4839-A236-F7156F599ABD}" type="presParOf" srcId="{3FA9AB6F-9017-4795-AD99-CFA921CE4022}" destId="{4D8FECC9-9AF1-45E4-9AAA-B1D601798D77}" srcOrd="1" destOrd="0" presId="urn:microsoft.com/office/officeart/2008/layout/HorizontalMultiLevelHierarchy"/>
-    <dgm:cxn modelId="{E9F20964-680D-4D3E-9EE7-6ACE583E11BE}" type="presParOf" srcId="{4D8FECC9-9AF1-45E4-9AAA-B1D601798D77}" destId="{6B02375F-FEF4-46C8-A3E8-DE0D1D2FC2B6}" srcOrd="0" destOrd="0" presId="urn:microsoft.com/office/officeart/2008/layout/HorizontalMultiLevelHierarchy"/>
-    <dgm:cxn modelId="{06EF2ABE-21F4-4DBC-8094-4B43730DB832}" type="presParOf" srcId="{4D8FECC9-9AF1-45E4-9AAA-B1D601798D77}" destId="{BB2DAAA0-6DB3-4EAA-A560-D1A1FC3FD975}" srcOrd="1" destOrd="0" presId="urn:microsoft.com/office/officeart/2008/layout/HorizontalMultiLevelHierarchy"/>
-    <dgm:cxn modelId="{D03DF02E-159C-414D-98FF-DAC6E6AD2433}" type="presParOf" srcId="{3FA9AB6F-9017-4795-AD99-CFA921CE4022}" destId="{71EBFBAA-E970-488B-8CA9-DDC57E27FC4E}" srcOrd="2" destOrd="0" presId="urn:microsoft.com/office/officeart/2008/layout/HorizontalMultiLevelHierarchy"/>
-    <dgm:cxn modelId="{3B774872-99F9-4BC9-A831-2832A794E81B}" type="presParOf" srcId="{71EBFBAA-E970-488B-8CA9-DDC57E27FC4E}" destId="{2D92DDDA-B4DC-46B8-874F-6091AE923B11}" srcOrd="0" destOrd="0" presId="urn:microsoft.com/office/officeart/2008/layout/HorizontalMultiLevelHierarchy"/>
-    <dgm:cxn modelId="{5E0FAC20-FFDB-4E5C-941E-B4C7234A20BE}" type="presParOf" srcId="{3FA9AB6F-9017-4795-AD99-CFA921CE4022}" destId="{D5BE021C-A815-4FD4-A2B5-1B5B767FDFCE}" srcOrd="3" destOrd="0" presId="urn:microsoft.com/office/officeart/2008/layout/HorizontalMultiLevelHierarchy"/>
-    <dgm:cxn modelId="{31E5EE7F-76F8-429B-9991-529CBF5377BE}" type="presParOf" srcId="{D5BE021C-A815-4FD4-A2B5-1B5B767FDFCE}" destId="{2A23DB68-B3BF-4D8A-91EC-D5FAB60AC295}" srcOrd="0" destOrd="0" presId="urn:microsoft.com/office/officeart/2008/layout/HorizontalMultiLevelHierarchy"/>
-    <dgm:cxn modelId="{96C6E821-4506-46DA-82B6-B85E4CAE7DC4}" type="presParOf" srcId="{D5BE021C-A815-4FD4-A2B5-1B5B767FDFCE}" destId="{7167E006-46B6-4B68-89C3-3E421EF699C0}" srcOrd="1" destOrd="0" presId="urn:microsoft.com/office/officeart/2008/layout/HorizontalMultiLevelHierarchy"/>
-    <dgm:cxn modelId="{145A9FB2-C9A4-4FEB-903E-01FF9A7FDEE2}" type="presParOf" srcId="{E699C289-FE4F-49A0-97EC-B3C5D0BB760C}" destId="{23CA2FA9-BCEC-447B-A7C9-0916285EBDE2}" srcOrd="4" destOrd="0" presId="urn:microsoft.com/office/officeart/2008/layout/HorizontalMultiLevelHierarchy"/>
-    <dgm:cxn modelId="{06906D93-0407-4B66-A0C9-F40AF36CFA85}" type="presParOf" srcId="{23CA2FA9-BCEC-447B-A7C9-0916285EBDE2}" destId="{4452F458-C586-49E6-86B1-359D2EBF611B}" srcOrd="0" destOrd="0" presId="urn:microsoft.com/office/officeart/2008/layout/HorizontalMultiLevelHierarchy"/>
-    <dgm:cxn modelId="{7D5F1933-E6AC-4783-9A76-709B6DFCFDB2}" type="presParOf" srcId="{E699C289-FE4F-49A0-97EC-B3C5D0BB760C}" destId="{870CA424-FA8C-4FA9-9A2B-57B5F4441F95}" srcOrd="5" destOrd="0" presId="urn:microsoft.com/office/officeart/2008/layout/HorizontalMultiLevelHierarchy"/>
-    <dgm:cxn modelId="{264EE07E-933A-430D-B299-E60A375B4905}" type="presParOf" srcId="{870CA424-FA8C-4FA9-9A2B-57B5F4441F95}" destId="{0502DE31-EBE9-4ED8-8C96-39B7C1B104D0}" srcOrd="0" destOrd="0" presId="urn:microsoft.com/office/officeart/2008/layout/HorizontalMultiLevelHierarchy"/>
-    <dgm:cxn modelId="{4065CE16-9967-4425-8835-3A3AC14C775C}" type="presParOf" srcId="{870CA424-FA8C-4FA9-9A2B-57B5F4441F95}" destId="{2D3D5A2E-B2C7-4286-86B0-E6B11F422D86}" srcOrd="1" destOrd="0" presId="urn:microsoft.com/office/officeart/2008/layout/HorizontalMultiLevelHierarchy"/>
-    <dgm:cxn modelId="{3FA1E557-9326-4587-B3B3-CD252DACD611}" type="presParOf" srcId="{2D3D5A2E-B2C7-4286-86B0-E6B11F422D86}" destId="{27739EE5-B9ED-4B7F-91F1-423AF67571A6}" srcOrd="0" destOrd="0" presId="urn:microsoft.com/office/officeart/2008/layout/HorizontalMultiLevelHierarchy"/>
-    <dgm:cxn modelId="{8D360C71-F7D8-4CC6-B8F3-DB1217FB0319}" type="presParOf" srcId="{27739EE5-B9ED-4B7F-91F1-423AF67571A6}" destId="{80E0AE27-2943-4A34-A5BA-B3E4D08408D0}" srcOrd="0" destOrd="0" presId="urn:microsoft.com/office/officeart/2008/layout/HorizontalMultiLevelHierarchy"/>
-    <dgm:cxn modelId="{B9FD9209-1494-4846-BB9C-B24247F6EF6C}" type="presParOf" srcId="{2D3D5A2E-B2C7-4286-86B0-E6B11F422D86}" destId="{C0E2F7F5-5559-48A8-8B08-AB03E0856394}" srcOrd="1" destOrd="0" presId="urn:microsoft.com/office/officeart/2008/layout/HorizontalMultiLevelHierarchy"/>
-    <dgm:cxn modelId="{94C43FFB-83EE-4AAE-BFAD-AD8367D73491}" type="presParOf" srcId="{C0E2F7F5-5559-48A8-8B08-AB03E0856394}" destId="{912D54D5-6808-4688-8236-0F21DA776813}" srcOrd="0" destOrd="0" presId="urn:microsoft.com/office/officeart/2008/layout/HorizontalMultiLevelHierarchy"/>
-    <dgm:cxn modelId="{ADFB352F-2881-4EEC-8D8E-43B3A8A81568}" type="presParOf" srcId="{C0E2F7F5-5559-48A8-8B08-AB03E0856394}" destId="{AE387BA7-3866-4711-B63E-F8B662A0BA20}" srcOrd="1" destOrd="0" presId="urn:microsoft.com/office/officeart/2008/layout/HorizontalMultiLevelHierarchy"/>
-    <dgm:cxn modelId="{424D4AA4-4721-4944-BED6-888271211963}" type="presParOf" srcId="{2D3D5A2E-B2C7-4286-86B0-E6B11F422D86}" destId="{E66FC309-9D9B-4EB9-8F53-84A055AE7C07}" srcOrd="2" destOrd="0" presId="urn:microsoft.com/office/officeart/2008/layout/HorizontalMultiLevelHierarchy"/>
-    <dgm:cxn modelId="{715A9F78-EBFE-4903-B689-1FF021BC009F}" type="presParOf" srcId="{E66FC309-9D9B-4EB9-8F53-84A055AE7C07}" destId="{C5B85110-54DC-422C-8383-72CC3FE8EBDC}" srcOrd="0" destOrd="0" presId="urn:microsoft.com/office/officeart/2008/layout/HorizontalMultiLevelHierarchy"/>
-    <dgm:cxn modelId="{4CA829C6-9768-4B58-85D5-E3DF5C40E8DD}" type="presParOf" srcId="{2D3D5A2E-B2C7-4286-86B0-E6B11F422D86}" destId="{34140103-04B5-4569-B367-D18411A9B162}" srcOrd="3" destOrd="0" presId="urn:microsoft.com/office/officeart/2008/layout/HorizontalMultiLevelHierarchy"/>
-    <dgm:cxn modelId="{78011764-F212-4C70-8291-3A22568A17F8}" type="presParOf" srcId="{34140103-04B5-4569-B367-D18411A9B162}" destId="{FF1A4A9E-24B4-4A08-9809-AD3A3A06D375}" srcOrd="0" destOrd="0" presId="urn:microsoft.com/office/officeart/2008/layout/HorizontalMultiLevelHierarchy"/>
-    <dgm:cxn modelId="{40BF786E-3631-41F8-8378-DD476A44A156}" type="presParOf" srcId="{34140103-04B5-4569-B367-D18411A9B162}" destId="{E1AFD6B1-33C0-472D-8E00-44BDF84868F6}" srcOrd="1" destOrd="0" presId="urn:microsoft.com/office/officeart/2008/layout/HorizontalMultiLevelHierarchy"/>
-    <dgm:cxn modelId="{11927005-E434-4E3A-96B5-20348638E32A}" type="presParOf" srcId="{E699C289-FE4F-49A0-97EC-B3C5D0BB760C}" destId="{B7D914FB-A4D2-4596-BCC8-DFA80A2F4859}" srcOrd="6" destOrd="0" presId="urn:microsoft.com/office/officeart/2008/layout/HorizontalMultiLevelHierarchy"/>
-    <dgm:cxn modelId="{E71E2F9F-F888-4CDC-9B37-86B15B22B2F8}" type="presParOf" srcId="{B7D914FB-A4D2-4596-BCC8-DFA80A2F4859}" destId="{AF338D45-1B16-4201-B2C5-EAF09AC089E4}" srcOrd="0" destOrd="0" presId="urn:microsoft.com/office/officeart/2008/layout/HorizontalMultiLevelHierarchy"/>
-    <dgm:cxn modelId="{0B977876-4E43-4203-9590-8BD3401F46B6}" type="presParOf" srcId="{E699C289-FE4F-49A0-97EC-B3C5D0BB760C}" destId="{DDA69031-4512-42C9-A370-3773C067B856}" srcOrd="7" destOrd="0" presId="urn:microsoft.com/office/officeart/2008/layout/HorizontalMultiLevelHierarchy"/>
-    <dgm:cxn modelId="{0838C0C4-B55F-4F59-94BC-0FAD816E6A9E}" type="presParOf" srcId="{DDA69031-4512-42C9-A370-3773C067B856}" destId="{862A8F7C-D59A-4482-BD1C-6BA51B67385D}" srcOrd="0" destOrd="0" presId="urn:microsoft.com/office/officeart/2008/layout/HorizontalMultiLevelHierarchy"/>
-    <dgm:cxn modelId="{16C3A49F-E76C-48A9-856D-CB4F3FF74E6D}" type="presParOf" srcId="{DDA69031-4512-42C9-A370-3773C067B856}" destId="{0F00934F-15C0-47EF-A1CF-FAF3265B4004}" srcOrd="1" destOrd="0" presId="urn:microsoft.com/office/officeart/2008/layout/HorizontalMultiLevelHierarchy"/>
+    <dgm:cxn modelId="{E66F6C06-4821-4197-9D05-79B4771B4203}" type="presOf" srcId="{DC7CD5F9-315C-402A-AE96-655F0AC013F1}" destId="{C5B85110-54DC-422C-8383-72CC3FE8EBDC}" srcOrd="1" destOrd="0" presId="urn:microsoft.com/office/officeart/2008/layout/HorizontalMultiLevelHierarchy"/>
+    <dgm:cxn modelId="{396BE859-36D6-47A7-BEF7-0A5FC49A9F2B}" type="presParOf" srcId="{40C5AD71-619B-439D-91E3-E07CFE57FBC8}" destId="{A95DE05B-2642-4FB7-895D-939AA15384A3}" srcOrd="0" destOrd="0" presId="urn:microsoft.com/office/officeart/2008/layout/HorizontalMultiLevelHierarchy"/>
+    <dgm:cxn modelId="{71340213-A04D-4747-A479-F65A01C0DCDA}" type="presParOf" srcId="{A95DE05B-2642-4FB7-895D-939AA15384A3}" destId="{C903A8A9-59C8-4DD4-89C3-86CF076FB276}" srcOrd="0" destOrd="0" presId="urn:microsoft.com/office/officeart/2008/layout/HorizontalMultiLevelHierarchy"/>
+    <dgm:cxn modelId="{CA2EFB08-BBC7-4856-81A4-7A4E03138D2D}" type="presParOf" srcId="{A95DE05B-2642-4FB7-895D-939AA15384A3}" destId="{E699C289-FE4F-49A0-97EC-B3C5D0BB760C}" srcOrd="1" destOrd="0" presId="urn:microsoft.com/office/officeart/2008/layout/HorizontalMultiLevelHierarchy"/>
+    <dgm:cxn modelId="{BA95D111-A237-417E-A020-C8F1006F6913}" type="presParOf" srcId="{E699C289-FE4F-49A0-97EC-B3C5D0BB760C}" destId="{54B26BD3-0F37-4F77-B3F8-CFF1B4229315}" srcOrd="0" destOrd="0" presId="urn:microsoft.com/office/officeart/2008/layout/HorizontalMultiLevelHierarchy"/>
+    <dgm:cxn modelId="{CE614486-BA46-4252-A9F9-B7A3B60FB0E6}" type="presParOf" srcId="{54B26BD3-0F37-4F77-B3F8-CFF1B4229315}" destId="{7B7FD1B4-0C0A-4D9B-BEFD-65CBF46B8B04}" srcOrd="0" destOrd="0" presId="urn:microsoft.com/office/officeart/2008/layout/HorizontalMultiLevelHierarchy"/>
+    <dgm:cxn modelId="{1B7AD7B6-F480-4E99-A192-31223C74F262}" type="presParOf" srcId="{E699C289-FE4F-49A0-97EC-B3C5D0BB760C}" destId="{AE9C6702-B0E1-47B3-8521-A9E541B406E8}" srcOrd="1" destOrd="0" presId="urn:microsoft.com/office/officeart/2008/layout/HorizontalMultiLevelHierarchy"/>
+    <dgm:cxn modelId="{ECF6D10F-8EC1-4C96-A784-5E3B955EB672}" type="presParOf" srcId="{AE9C6702-B0E1-47B3-8521-A9E541B406E8}" destId="{5EDCADDE-8072-4872-8E6D-B3CFF273C606}" srcOrd="0" destOrd="0" presId="urn:microsoft.com/office/officeart/2008/layout/HorizontalMultiLevelHierarchy"/>
+    <dgm:cxn modelId="{89920364-4192-418D-9766-356E31AC427B}" type="presParOf" srcId="{AE9C6702-B0E1-47B3-8521-A9E541B406E8}" destId="{27FB5AE1-5A45-437C-BE57-44D3344C90A4}" srcOrd="1" destOrd="0" presId="urn:microsoft.com/office/officeart/2008/layout/HorizontalMultiLevelHierarchy"/>
+    <dgm:cxn modelId="{FA5781BC-BC95-45D1-AC87-95B68BAC0820}" type="presParOf" srcId="{E699C289-FE4F-49A0-97EC-B3C5D0BB760C}" destId="{4F9931B3-479F-4666-826B-E98C813C560C}" srcOrd="2" destOrd="0" presId="urn:microsoft.com/office/officeart/2008/layout/HorizontalMultiLevelHierarchy"/>
+    <dgm:cxn modelId="{2A965E40-9C16-48D2-B490-D7AFF9935A30}" type="presParOf" srcId="{4F9931B3-479F-4666-826B-E98C813C560C}" destId="{0784688B-CE4C-46DC-9406-7C77DF9C3D60}" srcOrd="0" destOrd="0" presId="urn:microsoft.com/office/officeart/2008/layout/HorizontalMultiLevelHierarchy"/>
+    <dgm:cxn modelId="{86C081D9-6240-4F9F-9EDB-CCAE68EDE4D6}" type="presParOf" srcId="{E699C289-FE4F-49A0-97EC-B3C5D0BB760C}" destId="{6903AF67-2D45-47C2-B10A-3F7245A3C2F3}" srcOrd="3" destOrd="0" presId="urn:microsoft.com/office/officeart/2008/layout/HorizontalMultiLevelHierarchy"/>
+    <dgm:cxn modelId="{E508FD49-1DEA-4B57-A100-A4819858A44D}" type="presParOf" srcId="{6903AF67-2D45-47C2-B10A-3F7245A3C2F3}" destId="{81116B31-0AAB-473F-A1E8-6BBFDA26D86D}" srcOrd="0" destOrd="0" presId="urn:microsoft.com/office/officeart/2008/layout/HorizontalMultiLevelHierarchy"/>
+    <dgm:cxn modelId="{F094012C-2231-48F1-94DE-82F74EA633F4}" type="presParOf" srcId="{6903AF67-2D45-47C2-B10A-3F7245A3C2F3}" destId="{3FA9AB6F-9017-4795-AD99-CFA921CE4022}" srcOrd="1" destOrd="0" presId="urn:microsoft.com/office/officeart/2008/layout/HorizontalMultiLevelHierarchy"/>
+    <dgm:cxn modelId="{2EE061D2-2357-4050-8666-CA3B97DA2554}" type="presParOf" srcId="{3FA9AB6F-9017-4795-AD99-CFA921CE4022}" destId="{60106A8E-75EF-43D0-B905-68EAC4BD1B6B}" srcOrd="0" destOrd="0" presId="urn:microsoft.com/office/officeart/2008/layout/HorizontalMultiLevelHierarchy"/>
+    <dgm:cxn modelId="{82CE7A11-82A4-4C73-AA61-4A9E874AA62B}" type="presParOf" srcId="{60106A8E-75EF-43D0-B905-68EAC4BD1B6B}" destId="{CB917CBB-4CE0-43AD-9CE5-B69FEE465380}" srcOrd="0" destOrd="0" presId="urn:microsoft.com/office/officeart/2008/layout/HorizontalMultiLevelHierarchy"/>
+    <dgm:cxn modelId="{5D2B0A53-3B76-4111-A728-A7B57FEF9555}" type="presParOf" srcId="{3FA9AB6F-9017-4795-AD99-CFA921CE4022}" destId="{4D8FECC9-9AF1-45E4-9AAA-B1D601798D77}" srcOrd="1" destOrd="0" presId="urn:microsoft.com/office/officeart/2008/layout/HorizontalMultiLevelHierarchy"/>
+    <dgm:cxn modelId="{FB0F0E88-416F-4F45-8450-B47D4B1C6306}" type="presParOf" srcId="{4D8FECC9-9AF1-45E4-9AAA-B1D601798D77}" destId="{6B02375F-FEF4-46C8-A3E8-DE0D1D2FC2B6}" srcOrd="0" destOrd="0" presId="urn:microsoft.com/office/officeart/2008/layout/HorizontalMultiLevelHierarchy"/>
+    <dgm:cxn modelId="{2D0E0D8A-146C-4556-9EB1-01A10D7C6832}" type="presParOf" srcId="{4D8FECC9-9AF1-45E4-9AAA-B1D601798D77}" destId="{BB2DAAA0-6DB3-4EAA-A560-D1A1FC3FD975}" srcOrd="1" destOrd="0" presId="urn:microsoft.com/office/officeart/2008/layout/HorizontalMultiLevelHierarchy"/>
+    <dgm:cxn modelId="{F2E8C4FE-6809-4D1A-B1D2-8E5A3F8AF62D}" type="presParOf" srcId="{3FA9AB6F-9017-4795-AD99-CFA921CE4022}" destId="{71EBFBAA-E970-488B-8CA9-DDC57E27FC4E}" srcOrd="2" destOrd="0" presId="urn:microsoft.com/office/officeart/2008/layout/HorizontalMultiLevelHierarchy"/>
+    <dgm:cxn modelId="{0996933A-7C12-418F-A076-B477C4CDAF8E}" type="presParOf" srcId="{71EBFBAA-E970-488B-8CA9-DDC57E27FC4E}" destId="{2D92DDDA-B4DC-46B8-874F-6091AE923B11}" srcOrd="0" destOrd="0" presId="urn:microsoft.com/office/officeart/2008/layout/HorizontalMultiLevelHierarchy"/>
+    <dgm:cxn modelId="{522FE72C-45A4-42C3-AA47-BFFDDB756CB2}" type="presParOf" srcId="{3FA9AB6F-9017-4795-AD99-CFA921CE4022}" destId="{D5BE021C-A815-4FD4-A2B5-1B5B767FDFCE}" srcOrd="3" destOrd="0" presId="urn:microsoft.com/office/officeart/2008/layout/HorizontalMultiLevelHierarchy"/>
+    <dgm:cxn modelId="{4885C0BC-26BF-4F7A-A277-AFDCD83365F4}" type="presParOf" srcId="{D5BE021C-A815-4FD4-A2B5-1B5B767FDFCE}" destId="{2A23DB68-B3BF-4D8A-91EC-D5FAB60AC295}" srcOrd="0" destOrd="0" presId="urn:microsoft.com/office/officeart/2008/layout/HorizontalMultiLevelHierarchy"/>
+    <dgm:cxn modelId="{3A7D5C25-087C-4B65-A97C-70D170FE9256}" type="presParOf" srcId="{D5BE021C-A815-4FD4-A2B5-1B5B767FDFCE}" destId="{7167E006-46B6-4B68-89C3-3E421EF699C0}" srcOrd="1" destOrd="0" presId="urn:microsoft.com/office/officeart/2008/layout/HorizontalMultiLevelHierarchy"/>
+    <dgm:cxn modelId="{BE318461-98E3-42F0-A3C6-670BCA150282}" type="presParOf" srcId="{E699C289-FE4F-49A0-97EC-B3C5D0BB760C}" destId="{23CA2FA9-BCEC-447B-A7C9-0916285EBDE2}" srcOrd="4" destOrd="0" presId="urn:microsoft.com/office/officeart/2008/layout/HorizontalMultiLevelHierarchy"/>
+    <dgm:cxn modelId="{049EBD04-33EF-42E7-9344-909433160F2F}" type="presParOf" srcId="{23CA2FA9-BCEC-447B-A7C9-0916285EBDE2}" destId="{4452F458-C586-49E6-86B1-359D2EBF611B}" srcOrd="0" destOrd="0" presId="urn:microsoft.com/office/officeart/2008/layout/HorizontalMultiLevelHierarchy"/>
+    <dgm:cxn modelId="{F9AFE16B-FA2B-4521-B68E-1BDA7AE94556}" type="presParOf" srcId="{E699C289-FE4F-49A0-97EC-B3C5D0BB760C}" destId="{870CA424-FA8C-4FA9-9A2B-57B5F4441F95}" srcOrd="5" destOrd="0" presId="urn:microsoft.com/office/officeart/2008/layout/HorizontalMultiLevelHierarchy"/>
+    <dgm:cxn modelId="{BBB38EBE-7B3A-4B8B-BBB5-68061D15C003}" type="presParOf" srcId="{870CA424-FA8C-4FA9-9A2B-57B5F4441F95}" destId="{0502DE31-EBE9-4ED8-8C96-39B7C1B104D0}" srcOrd="0" destOrd="0" presId="urn:microsoft.com/office/officeart/2008/layout/HorizontalMultiLevelHierarchy"/>
+    <dgm:cxn modelId="{B51D6382-B32C-4D92-8A7E-CAE056E0D3C6}" type="presParOf" srcId="{870CA424-FA8C-4FA9-9A2B-57B5F4441F95}" destId="{2D3D5A2E-B2C7-4286-86B0-E6B11F422D86}" srcOrd="1" destOrd="0" presId="urn:microsoft.com/office/officeart/2008/layout/HorizontalMultiLevelHierarchy"/>
+    <dgm:cxn modelId="{021ED053-2B96-4D47-A149-B350236CEAC3}" type="presParOf" srcId="{2D3D5A2E-B2C7-4286-86B0-E6B11F422D86}" destId="{27739EE5-B9ED-4B7F-91F1-423AF67571A6}" srcOrd="0" destOrd="0" presId="urn:microsoft.com/office/officeart/2008/layout/HorizontalMultiLevelHierarchy"/>
+    <dgm:cxn modelId="{96F2C9AE-2DE7-4D6C-9BF0-47F1A914DBE6}" type="presParOf" srcId="{27739EE5-B9ED-4B7F-91F1-423AF67571A6}" destId="{80E0AE27-2943-4A34-A5BA-B3E4D08408D0}" srcOrd="0" destOrd="0" presId="urn:microsoft.com/office/officeart/2008/layout/HorizontalMultiLevelHierarchy"/>
+    <dgm:cxn modelId="{B97DA0BC-B40C-4541-904B-054D89F8D5BB}" type="presParOf" srcId="{2D3D5A2E-B2C7-4286-86B0-E6B11F422D86}" destId="{C0E2F7F5-5559-48A8-8B08-AB03E0856394}" srcOrd="1" destOrd="0" presId="urn:microsoft.com/office/officeart/2008/layout/HorizontalMultiLevelHierarchy"/>
+    <dgm:cxn modelId="{85907D1E-2AA1-4DCB-9333-69F73BB9E2D9}" type="presParOf" srcId="{C0E2F7F5-5559-48A8-8B08-AB03E0856394}" destId="{912D54D5-6808-4688-8236-0F21DA776813}" srcOrd="0" destOrd="0" presId="urn:microsoft.com/office/officeart/2008/layout/HorizontalMultiLevelHierarchy"/>
+    <dgm:cxn modelId="{9B787FD9-7591-4C58-9B14-3EDE6894802C}" type="presParOf" srcId="{C0E2F7F5-5559-48A8-8B08-AB03E0856394}" destId="{AE387BA7-3866-4711-B63E-F8B662A0BA20}" srcOrd="1" destOrd="0" presId="urn:microsoft.com/office/officeart/2008/layout/HorizontalMultiLevelHierarchy"/>
+    <dgm:cxn modelId="{937200FA-B23A-4B89-8646-7AA08C553243}" type="presParOf" srcId="{2D3D5A2E-B2C7-4286-86B0-E6B11F422D86}" destId="{E66FC309-9D9B-4EB9-8F53-84A055AE7C07}" srcOrd="2" destOrd="0" presId="urn:microsoft.com/office/officeart/2008/layout/HorizontalMultiLevelHierarchy"/>
+    <dgm:cxn modelId="{60BCB307-3276-4E9E-BDC4-ACF25550ECA4}" type="presParOf" srcId="{E66FC309-9D9B-4EB9-8F53-84A055AE7C07}" destId="{C5B85110-54DC-422C-8383-72CC3FE8EBDC}" srcOrd="0" destOrd="0" presId="urn:microsoft.com/office/officeart/2008/layout/HorizontalMultiLevelHierarchy"/>
+    <dgm:cxn modelId="{956B25FD-2AF2-4784-90F3-F31FB65F91A5}" type="presParOf" srcId="{2D3D5A2E-B2C7-4286-86B0-E6B11F422D86}" destId="{34140103-04B5-4569-B367-D18411A9B162}" srcOrd="3" destOrd="0" presId="urn:microsoft.com/office/officeart/2008/layout/HorizontalMultiLevelHierarchy"/>
+    <dgm:cxn modelId="{6C9AD5F3-2389-44E1-847E-D4E21B82DBA6}" type="presParOf" srcId="{34140103-04B5-4569-B367-D18411A9B162}" destId="{FF1A4A9E-24B4-4A08-9809-AD3A3A06D375}" srcOrd="0" destOrd="0" presId="urn:microsoft.com/office/officeart/2008/layout/HorizontalMultiLevelHierarchy"/>
+    <dgm:cxn modelId="{461C8A38-432F-4475-B711-B612DAA6F602}" type="presParOf" srcId="{34140103-04B5-4569-B367-D18411A9B162}" destId="{E1AFD6B1-33C0-472D-8E00-44BDF84868F6}" srcOrd="1" destOrd="0" presId="urn:microsoft.com/office/officeart/2008/layout/HorizontalMultiLevelHierarchy"/>
+    <dgm:cxn modelId="{9075EC64-A272-4E3F-BEF6-7A661B8B848D}" type="presParOf" srcId="{E699C289-FE4F-49A0-97EC-B3C5D0BB760C}" destId="{B7D914FB-A4D2-4596-BCC8-DFA80A2F4859}" srcOrd="6" destOrd="0" presId="urn:microsoft.com/office/officeart/2008/layout/HorizontalMultiLevelHierarchy"/>
+    <dgm:cxn modelId="{E4812CAA-35F1-4C18-9A1B-9B30767702FA}" type="presParOf" srcId="{B7D914FB-A4D2-4596-BCC8-DFA80A2F4859}" destId="{AF338D45-1B16-4201-B2C5-EAF09AC089E4}" srcOrd="0" destOrd="0" presId="urn:microsoft.com/office/officeart/2008/layout/HorizontalMultiLevelHierarchy"/>
+    <dgm:cxn modelId="{997DD2C2-FCCE-4273-B792-952FF148CE69}" type="presParOf" srcId="{E699C289-FE4F-49A0-97EC-B3C5D0BB760C}" destId="{DDA69031-4512-42C9-A370-3773C067B856}" srcOrd="7" destOrd="0" presId="urn:microsoft.com/office/officeart/2008/layout/HorizontalMultiLevelHierarchy"/>
+    <dgm:cxn modelId="{BD0E18D2-B9CC-4EB3-A3F0-332AEF42521A}" type="presParOf" srcId="{DDA69031-4512-42C9-A370-3773C067B856}" destId="{862A8F7C-D59A-4482-BD1C-6BA51B67385D}" srcOrd="0" destOrd="0" presId="urn:microsoft.com/office/officeart/2008/layout/HorizontalMultiLevelHierarchy"/>
+    <dgm:cxn modelId="{9D3DB5C1-69B7-4C55-8D85-AF71DF6D6FA3}" type="presParOf" srcId="{DDA69031-4512-42C9-A370-3773C067B856}" destId="{0F00934F-15C0-47EF-A1CF-FAF3265B4004}" srcOrd="1" destOrd="0" presId="urn:microsoft.com/office/officeart/2008/layout/HorizontalMultiLevelHierarchy"/>
   </dgm:cxnLst>
   <dgm:bg/>
   <dgm:whole/>

</xml_diff>